<commit_message>
Atualização da evolução de HTML5 e CSS3
</commit_message>
<xml_diff>
--- a/Introduçãoa criação de Websites com HTML5 e CSS3/Material de Apoio.docx
+++ b/Introduçãoa criação de Websites com HTML5 e CSS3/Material de Apoio.docx
@@ -1,6 +1,6 @@
 
 <file path=word/document.xml><?xml version="1.0" encoding="utf-8"?>
-<w:document xmlns:wpc="http://schemas.microsoft.com/office/word/2010/wordprocessingCanvas" xmlns:cx="http://schemas.microsoft.com/office/drawing/2014/chartex" xmlns:cx1="http://schemas.microsoft.com/office/drawing/2015/9/8/chartex" xmlns:cx2="http://schemas.microsoft.com/office/drawing/2015/10/21/chartex" xmlns:cx3="http://schemas.microsoft.com/office/drawing/2016/5/9/chartex" xmlns:cx4="http://schemas.microsoft.com/office/drawing/2016/5/10/chartex" xmlns:cx5="http://schemas.microsoft.com/office/drawing/2016/5/11/chartex" xmlns:cx6="http://schemas.microsoft.com/office/drawing/2016/5/12/chartex" xmlns:cx7="http://schemas.microsoft.com/office/drawing/2016/5/13/chartex" xmlns:cx8="http://schemas.microsoft.com/office/drawing/2016/5/14/chartex" xmlns:mc="http://schemas.openxmlformats.org/markup-compatibility/2006" xmlns:aink="http://schemas.microsoft.com/office/drawing/2016/ink" xmlns:am3d="http://schemas.microsoft.com/office/drawing/2017/model3d" xmlns:o="urn:schemas-microsoft-com:office:office" xmlns:r="http://schemas.openxmlformats.org/officeDocument/2006/relationships" xmlns:m="http://schemas.openxmlformats.org/officeDocument/2006/math" xmlns:v="urn:schemas-microsoft-com:vml" xmlns:wp14="http://schemas.microsoft.com/office/word/2010/wordprocessingDrawing" xmlns:wp="http://schemas.openxmlformats.org/drawingml/2006/wordprocessingDrawing" xmlns:w10="urn:schemas-microsoft-com:office:word" xmlns:w="http://schemas.openxmlformats.org/wordprocessingml/2006/main" xmlns:w14="http://schemas.microsoft.com/office/word/2010/wordml" xmlns:w15="http://schemas.microsoft.com/office/word/2012/wordml" xmlns:w16cex="http://schemas.microsoft.com/office/word/2018/wordml/cex" xmlns:w16cid="http://schemas.microsoft.com/office/word/2016/wordml/cid" xmlns:w16="http://schemas.microsoft.com/office/word/2018/wordml" xmlns:w16sdtdh="http://schemas.microsoft.com/office/word/2020/wordml/sdtdatahash" xmlns:w16se="http://schemas.microsoft.com/office/word/2015/wordml/symex" xmlns:wpg="http://schemas.microsoft.com/office/word/2010/wordprocessingGroup" xmlns:wpi="http://schemas.microsoft.com/office/word/2010/wordprocessingInk" xmlns:wne="http://schemas.microsoft.com/office/word/2006/wordml" xmlns:wps="http://schemas.microsoft.com/office/word/2010/wordprocessingShape" mc:Ignorable="w14 w15 w16se w16cid w16 w16cex w16sdtdh wp14">
+<w:document xmlns:wpc="http://schemas.microsoft.com/office/word/2010/wordprocessingCanvas" xmlns:cx="http://schemas.microsoft.com/office/drawing/2014/chartex" xmlns:cx1="http://schemas.microsoft.com/office/drawing/2015/9/8/chartex" xmlns:cx2="http://schemas.microsoft.com/office/drawing/2015/10/21/chartex" xmlns:cx3="http://schemas.microsoft.com/office/drawing/2016/5/9/chartex" xmlns:cx4="http://schemas.microsoft.com/office/drawing/2016/5/10/chartex" xmlns:cx5="http://schemas.microsoft.com/office/drawing/2016/5/11/chartex" xmlns:cx6="http://schemas.microsoft.com/office/drawing/2016/5/12/chartex" xmlns:cx7="http://schemas.microsoft.com/office/drawing/2016/5/13/chartex" xmlns:cx8="http://schemas.microsoft.com/office/drawing/2016/5/14/chartex" xmlns:mc="http://schemas.openxmlformats.org/markup-compatibility/2006" xmlns:aink="http://schemas.microsoft.com/office/drawing/2016/ink" xmlns:am3d="http://schemas.microsoft.com/office/drawing/2017/model3d" xmlns:o="urn:schemas-microsoft-com:office:office" xmlns:oel="http://schemas.microsoft.com/office/2019/extlst" xmlns:r="http://schemas.openxmlformats.org/officeDocument/2006/relationships" xmlns:m="http://schemas.openxmlformats.org/officeDocument/2006/math" xmlns:v="urn:schemas-microsoft-com:vml" xmlns:wp14="http://schemas.microsoft.com/office/word/2010/wordprocessingDrawing" xmlns:wp="http://schemas.openxmlformats.org/drawingml/2006/wordprocessingDrawing" xmlns:w10="urn:schemas-microsoft-com:office:word" xmlns:w="http://schemas.openxmlformats.org/wordprocessingml/2006/main" xmlns:w14="http://schemas.microsoft.com/office/word/2010/wordml" xmlns:w15="http://schemas.microsoft.com/office/word/2012/wordml" xmlns:w16cex="http://schemas.microsoft.com/office/word/2018/wordml/cex" xmlns:w16cid="http://schemas.microsoft.com/office/word/2016/wordml/cid" xmlns:w16="http://schemas.microsoft.com/office/word/2018/wordml" xmlns:w16sdtdh="http://schemas.microsoft.com/office/word/2020/wordml/sdtdatahash" xmlns:w16se="http://schemas.microsoft.com/office/word/2015/wordml/symex" xmlns:wpg="http://schemas.microsoft.com/office/word/2010/wordprocessingGroup" xmlns:wpi="http://schemas.microsoft.com/office/word/2010/wordprocessingInk" xmlns:wne="http://schemas.microsoft.com/office/word/2006/wordml" xmlns:wps="http://schemas.microsoft.com/office/word/2010/wordprocessingShape" mc:Ignorable="w14 w15 w16se w16cid w16 w16cex w16sdtdh wp14">
   <w:body>
     <w:p>
       <w:pPr>
@@ -2931,6 +2931,8 @@
       <w:r>
         <w:rPr>
           <w:rFonts w:ascii="Arial" w:eastAsia="Times New Roman" w:hAnsi="Arial" w:cs="Arial"/>
+          <w:b/>
+          <w:bCs/>
           <w:color w:val="23282C"/>
           <w:sz w:val="21"/>
           <w:szCs w:val="21"/>
@@ -2947,12 +2949,26 @@
           <w:szCs w:val="21"/>
           <w:lang w:eastAsia="pt-BR"/>
         </w:rPr>
-        <w:t xml:space="preserve"> e o valor _</w:t>
-      </w:r>
-      <w:proofErr w:type="spellStart"/>
-      <w:r>
-        <w:rPr>
-          <w:rFonts w:ascii="Arial" w:eastAsia="Times New Roman" w:hAnsi="Arial" w:cs="Arial"/>
+        <w:t xml:space="preserve"> e o valor </w:t>
+      </w:r>
+      <w:r>
+        <w:rPr>
+          <w:rFonts w:ascii="Arial" w:eastAsia="Times New Roman" w:hAnsi="Arial" w:cs="Arial"/>
+          <w:b/>
+          <w:bCs/>
+          <w:color w:val="23282C"/>
+          <w:sz w:val="21"/>
+          <w:szCs w:val="21"/>
+          <w:lang w:eastAsia="pt-BR"/>
+        </w:rPr>
+        <w:t>_</w:t>
+      </w:r>
+      <w:proofErr w:type="spellStart"/>
+      <w:r>
+        <w:rPr>
+          <w:rFonts w:ascii="Arial" w:eastAsia="Times New Roman" w:hAnsi="Arial" w:cs="Arial"/>
+          <w:b/>
+          <w:bCs/>
           <w:color w:val="23282C"/>
           <w:sz w:val="21"/>
           <w:szCs w:val="21"/>
@@ -2991,12 +3007,26 @@
           <w:szCs w:val="21"/>
           <w:lang w:eastAsia="pt-BR"/>
         </w:rPr>
-        <w:t xml:space="preserve"> será aberto em outra aba. E em algum outro lugar do texto adicionarei meu e-mail e um link para ele, desta forma: &lt;a </w:t>
-      </w:r>
-      <w:proofErr w:type="spellStart"/>
-      <w:r>
-        <w:rPr>
-          <w:rFonts w:ascii="Arial" w:eastAsia="Times New Roman" w:hAnsi="Arial" w:cs="Arial"/>
+        <w:t xml:space="preserve"> será aberto em outra aba. E em algum outro lugar do texto adicionarei meu e-mail e um link para ele, desta forma: </w:t>
+      </w:r>
+      <w:r>
+        <w:rPr>
+          <w:rFonts w:ascii="Arial" w:eastAsia="Times New Roman" w:hAnsi="Arial" w:cs="Arial"/>
+          <w:b/>
+          <w:bCs/>
+          <w:color w:val="23282C"/>
+          <w:sz w:val="21"/>
+          <w:szCs w:val="21"/>
+          <w:lang w:eastAsia="pt-BR"/>
+        </w:rPr>
+        <w:t xml:space="preserve">&lt;a </w:t>
+      </w:r>
+      <w:proofErr w:type="spellStart"/>
+      <w:r>
+        <w:rPr>
+          <w:rFonts w:ascii="Arial" w:eastAsia="Times New Roman" w:hAnsi="Arial" w:cs="Arial"/>
+          <w:b/>
+          <w:bCs/>
           <w:color w:val="23282C"/>
           <w:sz w:val="21"/>
           <w:szCs w:val="21"/>
@@ -3008,6 +3038,8 @@
       <w:r>
         <w:rPr>
           <w:rFonts w:ascii="Arial" w:eastAsia="Times New Roman" w:hAnsi="Arial" w:cs="Arial"/>
+          <w:b/>
+          <w:bCs/>
           <w:color w:val="23282C"/>
           <w:sz w:val="21"/>
           <w:szCs w:val="21"/>
@@ -3019,6 +3051,8 @@
       <w:r>
         <w:rPr>
           <w:rFonts w:ascii="Arial" w:eastAsia="Times New Roman" w:hAnsi="Arial" w:cs="Arial"/>
+          <w:b/>
+          <w:bCs/>
           <w:color w:val="23282C"/>
           <w:sz w:val="21"/>
           <w:szCs w:val="21"/>
@@ -3030,6 +3064,8 @@
       <w:r>
         <w:rPr>
           <w:rFonts w:ascii="Arial" w:eastAsia="Times New Roman" w:hAnsi="Arial" w:cs="Arial"/>
+          <w:b/>
+          <w:bCs/>
           <w:color w:val="23282C"/>
           <w:sz w:val="21"/>
           <w:szCs w:val="21"/>
@@ -3087,12 +3123,26 @@
           <w:lang w:eastAsia="pt-BR"/>
         </w:rPr>
         <w:lastRenderedPageBreak/>
-        <w:t>A web também é feita de imagens e para representá-las temos o elemento &lt;</w:t>
-      </w:r>
-      <w:proofErr w:type="spellStart"/>
-      <w:r>
-        <w:rPr>
-          <w:rFonts w:ascii="Arial" w:eastAsia="Times New Roman" w:hAnsi="Arial" w:cs="Arial"/>
+        <w:t xml:space="preserve">A web também é feita de imagens e para representá-las temos o elemento </w:t>
+      </w:r>
+      <w:r>
+        <w:rPr>
+          <w:rFonts w:ascii="Arial" w:eastAsia="Times New Roman" w:hAnsi="Arial" w:cs="Arial"/>
+          <w:b/>
+          <w:bCs/>
+          <w:color w:val="23282C"/>
+          <w:sz w:val="21"/>
+          <w:szCs w:val="21"/>
+          <w:lang w:eastAsia="pt-BR"/>
+        </w:rPr>
+        <w:t>&lt;</w:t>
+      </w:r>
+      <w:proofErr w:type="spellStart"/>
+      <w:r>
+        <w:rPr>
+          <w:rFonts w:ascii="Arial" w:eastAsia="Times New Roman" w:hAnsi="Arial" w:cs="Arial"/>
+          <w:b/>
+          <w:bCs/>
           <w:color w:val="23282C"/>
           <w:sz w:val="21"/>
           <w:szCs w:val="21"/>
@@ -3104,17 +3154,43 @@
       <w:r>
         <w:rPr>
           <w:rFonts w:ascii="Arial" w:eastAsia="Times New Roman" w:hAnsi="Arial" w:cs="Arial"/>
-          <w:color w:val="23282C"/>
-          <w:sz w:val="21"/>
-          <w:szCs w:val="21"/>
-          <w:lang w:eastAsia="pt-BR"/>
-        </w:rPr>
-        <w:t xml:space="preserve">&gt;, ele é um daqueles elementos sem </w:t>
-      </w:r>
-      <w:proofErr w:type="spellStart"/>
-      <w:r>
-        <w:rPr>
-          <w:rFonts w:ascii="Arial" w:eastAsia="Times New Roman" w:hAnsi="Arial" w:cs="Arial"/>
+          <w:b/>
+          <w:bCs/>
+          <w:color w:val="23282C"/>
+          <w:sz w:val="21"/>
+          <w:szCs w:val="21"/>
+          <w:lang w:eastAsia="pt-BR"/>
+        </w:rPr>
+        <w:t>&gt;,</w:t>
+      </w:r>
+      <w:r>
+        <w:rPr>
+          <w:rFonts w:ascii="Arial" w:eastAsia="Times New Roman" w:hAnsi="Arial" w:cs="Arial"/>
+          <w:color w:val="23282C"/>
+          <w:sz w:val="21"/>
+          <w:szCs w:val="21"/>
+          <w:lang w:eastAsia="pt-BR"/>
+        </w:rPr>
+        <w:t xml:space="preserve"> ele é um daqueles elementos </w:t>
+      </w:r>
+      <w:r>
+        <w:rPr>
+          <w:rFonts w:ascii="Arial" w:eastAsia="Times New Roman" w:hAnsi="Arial" w:cs="Arial"/>
+          <w:b/>
+          <w:bCs/>
+          <w:color w:val="23282C"/>
+          <w:sz w:val="21"/>
+          <w:szCs w:val="21"/>
+          <w:lang w:eastAsia="pt-BR"/>
+        </w:rPr>
+        <w:t xml:space="preserve">sem </w:t>
+      </w:r>
+      <w:proofErr w:type="spellStart"/>
+      <w:r>
+        <w:rPr>
+          <w:rFonts w:ascii="Arial" w:eastAsia="Times New Roman" w:hAnsi="Arial" w:cs="Arial"/>
+          <w:b/>
+          <w:bCs/>
           <w:color w:val="23282C"/>
           <w:sz w:val="21"/>
           <w:szCs w:val="21"/>
@@ -3160,6 +3236,8 @@
       <w:r>
         <w:rPr>
           <w:rFonts w:ascii="Arial" w:eastAsia="Times New Roman" w:hAnsi="Arial" w:cs="Arial"/>
+          <w:b/>
+          <w:bCs/>
           <w:color w:val="23282C"/>
           <w:sz w:val="21"/>
           <w:szCs w:val="21"/>
@@ -3182,6 +3260,8 @@
       <w:r>
         <w:rPr>
           <w:rFonts w:ascii="Arial" w:eastAsia="Times New Roman" w:hAnsi="Arial" w:cs="Arial"/>
+          <w:b/>
+          <w:bCs/>
           <w:color w:val="23282C"/>
           <w:sz w:val="21"/>
           <w:szCs w:val="21"/>
@@ -3198,7 +3278,29 @@
           <w:szCs w:val="21"/>
           <w:lang w:eastAsia="pt-BR"/>
         </w:rPr>
-        <w:t xml:space="preserve"> e o alt.</w:t>
+        <w:t xml:space="preserve"> e o </w:t>
+      </w:r>
+      <w:r>
+        <w:rPr>
+          <w:rFonts w:ascii="Arial" w:eastAsia="Times New Roman" w:hAnsi="Arial" w:cs="Arial"/>
+          <w:b/>
+          <w:bCs/>
+          <w:color w:val="23282C"/>
+          <w:sz w:val="21"/>
+          <w:szCs w:val="21"/>
+          <w:lang w:eastAsia="pt-BR"/>
+        </w:rPr>
+        <w:t>alt</w:t>
+      </w:r>
+      <w:r>
+        <w:rPr>
+          <w:rFonts w:ascii="Arial" w:eastAsia="Times New Roman" w:hAnsi="Arial" w:cs="Arial"/>
+          <w:color w:val="23282C"/>
+          <w:sz w:val="21"/>
+          <w:szCs w:val="21"/>
+          <w:lang w:eastAsia="pt-BR"/>
+        </w:rPr>
+        <w:t>.</w:t>
       </w:r>
     </w:p>
     <w:p>
@@ -3227,6 +3329,8 @@
       <w:r>
         <w:rPr>
           <w:rFonts w:ascii="Arial" w:eastAsia="Times New Roman" w:hAnsi="Arial" w:cs="Arial"/>
+          <w:b/>
+          <w:bCs/>
           <w:color w:val="23282C"/>
           <w:sz w:val="21"/>
           <w:szCs w:val="21"/>
@@ -3272,6 +3376,8 @@
       <w:r>
         <w:rPr>
           <w:rFonts w:ascii="Arial" w:eastAsia="Times New Roman" w:hAnsi="Arial" w:cs="Arial"/>
+          <w:b/>
+          <w:bCs/>
           <w:color w:val="23282C"/>
           <w:sz w:val="21"/>
           <w:szCs w:val="21"/>
@@ -3290,18 +3396,16 @@
         </w:rPr>
         <w:t xml:space="preserve"> não é </w:t>
       </w:r>
-      <w:proofErr w:type="gramStart"/>
-      <w:r>
-        <w:rPr>
-          <w:rFonts w:ascii="Arial" w:eastAsia="Times New Roman" w:hAnsi="Arial" w:cs="Arial"/>
-          <w:color w:val="23282C"/>
-          <w:sz w:val="21"/>
-          <w:szCs w:val="21"/>
-          <w:lang w:eastAsia="pt-BR"/>
-        </w:rPr>
-        <w:t>obrigatório</w:t>
-      </w:r>
-      <w:proofErr w:type="gramEnd"/>
+      <w:r>
+        <w:rPr>
+          <w:rFonts w:ascii="Arial" w:eastAsia="Times New Roman" w:hAnsi="Arial" w:cs="Arial"/>
+          <w:color w:val="23282C"/>
+          <w:sz w:val="21"/>
+          <w:szCs w:val="21"/>
+          <w:lang w:eastAsia="pt-BR"/>
+        </w:rPr>
+        <w:t>obrigatório,</w:t>
+      </w:r>
       <w:r>
         <w:rPr>
           <w:rFonts w:ascii="Arial" w:eastAsia="Times New Roman" w:hAnsi="Arial" w:cs="Arial"/>

</xml_diff>